<commit_message>
update meeting record and report
</commit_message>
<xml_diff>
--- a/Group4_report.docx
+++ b/Group4_report.docx
@@ -96,7 +96,7 @@
           <w:rFonts w:asciiTheme="majorHAnsi" w:hAnsiTheme="majorHAnsi" w:cstheme="majorHAnsi"/>
           <w:sz w:val="32"/>
           <w:szCs w:val="32"/>
-          <w:lang w:val="fr-FR"/>
+          <w:lang w:val="en-US"/>
         </w:rPr>
       </w:pPr>
       <w:r>
@@ -106,7 +106,7 @@
           <w:bCs/>
           <w:sz w:val="32"/>
           <w:szCs w:val="32"/>
-          <w:lang w:val="fr-FR"/>
+          <w:lang w:val="en-US"/>
         </w:rPr>
         <w:t>Course</w:t>
       </w:r>
@@ -115,11 +115,10 @@
           <w:rFonts w:asciiTheme="majorHAnsi" w:hAnsiTheme="majorHAnsi" w:cstheme="majorHAnsi"/>
           <w:sz w:val="32"/>
           <w:szCs w:val="32"/>
-          <w:lang w:val="fr-FR"/>
+          <w:lang w:val="en-US"/>
         </w:rPr>
         <w:t xml:space="preserve">: </w:t>
       </w:r>
-      <w:proofErr w:type="spellStart"/>
       <w:r>
         <w:rPr>
           <w:rFonts w:asciiTheme="majorHAnsi" w:hAnsiTheme="majorHAnsi" w:cstheme="majorHAnsi"/>
@@ -127,11 +126,10 @@
           <w:bCs/>
           <w:sz w:val="32"/>
           <w:szCs w:val="32"/>
-          <w:lang w:val="fr-FR"/>
-        </w:rPr>
-        <w:t>Programming</w:t>
-      </w:r>
-      <w:proofErr w:type="spellEnd"/>
+          <w:lang w:val="en-US"/>
+        </w:rPr>
+        <w:t>Programming 1</w:t>
+      </w:r>
       <w:r>
         <w:rPr>
           <w:rFonts w:asciiTheme="majorHAnsi" w:hAnsiTheme="majorHAnsi" w:cstheme="majorHAnsi"/>
@@ -139,9 +137,8 @@
           <w:bCs/>
           <w:sz w:val="32"/>
           <w:szCs w:val="32"/>
-          <w:lang w:val="fr-FR"/>
-        </w:rPr>
-        <w:t xml:space="preserve"> 1</w:t>
+        </w:rPr>
+        <w:t xml:space="preserve"> - COSC2</w:t>
       </w:r>
       <w:r>
         <w:rPr>
@@ -150,17 +147,7 @@
           <w:bCs/>
           <w:sz w:val="32"/>
           <w:szCs w:val="32"/>
-        </w:rPr>
-        <w:t xml:space="preserve"> - COSC2</w:t>
-      </w:r>
-      <w:r>
-        <w:rPr>
-          <w:rFonts w:asciiTheme="majorHAnsi" w:hAnsiTheme="majorHAnsi" w:cstheme="majorHAnsi"/>
-          <w:b/>
-          <w:bCs/>
-          <w:sz w:val="32"/>
-          <w:szCs w:val="32"/>
-          <w:lang w:val="fr-FR"/>
+          <w:lang w:val="en-US"/>
         </w:rPr>
         <w:t>081</w:t>
       </w:r>
@@ -635,29 +622,7 @@
                                 <w:szCs w:val="28"/>
                                 <w:lang w:val="en-US"/>
                               </w:rPr>
-                              <w:t>Sep</w:t>
-                            </w:r>
-                            <w:r>
-                              <w:rPr>
-                                <w:rFonts w:asciiTheme="majorHAnsi" w:hAnsiTheme="majorHAnsi" w:cstheme="majorHAnsi"/>
-                                <w:i/>
-                                <w:iCs/>
-                                <w:sz w:val="28"/>
-                                <w:szCs w:val="28"/>
-                                <w:lang w:val="en-US"/>
-                              </w:rPr>
-                              <w:t xml:space="preserve"> </w:t>
-                            </w:r>
-                            <w:r>
-                              <w:rPr>
-                                <w:rFonts w:asciiTheme="majorHAnsi" w:hAnsiTheme="majorHAnsi" w:cstheme="majorHAnsi"/>
-                                <w:i/>
-                                <w:iCs/>
-                                <w:sz w:val="28"/>
-                                <w:szCs w:val="28"/>
-                                <w:lang w:val="en-US"/>
-                              </w:rPr>
-                              <w:t>4</w:t>
+                              <w:t>Sep 4</w:t>
                             </w:r>
                             <w:r>
                               <w:rPr>
@@ -817,10 +782,11 @@
     <w:sdt>
       <w:sdtPr>
         <w:rPr>
-          <w:rFonts w:cstheme="majorHAnsi"/>
+          <w:rFonts w:asciiTheme="minorHAnsi" w:eastAsiaTheme="minorHAnsi" w:hAnsiTheme="minorHAnsi" w:cstheme="majorHAnsi"/>
           <w:color w:val="auto"/>
           <w:sz w:val="24"/>
           <w:szCs w:val="24"/>
+          <w:lang w:val="vi-VN"/>
         </w:rPr>
         <w:id w:val="1620334804"/>
         <w:docPartObj>
@@ -830,9 +796,7 @@
       </w:sdtPr>
       <w:sdtEndPr>
         <w:rPr>
-          <w:rFonts w:eastAsiaTheme="minorHAnsi"/>
           <w:noProof/>
-          <w:lang w:val="vi-VN"/>
         </w:rPr>
       </w:sdtEndPr>
       <w:sdtContent>
@@ -2153,7 +2117,17 @@
             <w:tcW w:w="5447" w:type="dxa"/>
             <w:vAlign w:val="center"/>
           </w:tcPr>
-          <w:p/>
+          <w:p>
+            <w:r>
+              <w:rPr>
+                <w:rFonts w:asciiTheme="majorHAnsi" w:hAnsiTheme="majorHAnsi" w:cstheme="majorHAnsi"/>
+                <w:sz w:val="24"/>
+                <w:szCs w:val="24"/>
+                <w:lang w:val="en-US"/>
+              </w:rPr>
+              <w:t>Design UX-UI for the app + Implement code for Welcome Screen</w:t>
+            </w:r>
+          </w:p>
         </w:tc>
         <w:tc>
           <w:tcPr>
@@ -2189,7 +2163,17 @@
             <w:tcW w:w="5447" w:type="dxa"/>
             <w:vAlign w:val="center"/>
           </w:tcPr>
-          <w:p/>
+          <w:p>
+            <w:r>
+              <w:rPr>
+                <w:rFonts w:asciiTheme="majorHAnsi" w:hAnsiTheme="majorHAnsi" w:cstheme="majorHAnsi"/>
+                <w:sz w:val="24"/>
+                <w:szCs w:val="24"/>
+                <w:lang w:val="en-US"/>
+              </w:rPr>
+              <w:t>Create class Admin and class Order</w:t>
+            </w:r>
+          </w:p>
         </w:tc>
         <w:tc>
           <w:tcPr>
@@ -2230,7 +2214,17 @@
             <w:tcW w:w="5447" w:type="dxa"/>
             <w:vAlign w:val="center"/>
           </w:tcPr>
-          <w:p/>
+          <w:p>
+            <w:r>
+              <w:rPr>
+                <w:rFonts w:asciiTheme="majorHAnsi" w:hAnsiTheme="majorHAnsi" w:cstheme="majorHAnsi"/>
+                <w:sz w:val="24"/>
+                <w:szCs w:val="24"/>
+                <w:lang w:val="en-US"/>
+              </w:rPr>
+              <w:t>Create class Product and Category</w:t>
+            </w:r>
+          </w:p>
         </w:tc>
         <w:tc>
           <w:tcPr>
@@ -2279,7 +2273,17 @@
             <w:tcW w:w="5447" w:type="dxa"/>
             <w:vAlign w:val="center"/>
           </w:tcPr>
-          <w:p/>
+          <w:p>
+            <w:r>
+              <w:rPr>
+                <w:rFonts w:asciiTheme="majorHAnsi" w:hAnsiTheme="majorHAnsi" w:cstheme="majorHAnsi"/>
+                <w:sz w:val="24"/>
+                <w:szCs w:val="24"/>
+                <w:lang w:val="en-US"/>
+              </w:rPr>
+              <w:t>Create class Customer and Member</w:t>
+            </w:r>
+          </w:p>
         </w:tc>
         <w:tc>
           <w:tcPr>

</xml_diff>

<commit_message>
register | login page - completed
</commit_message>
<xml_diff>
--- a/Group4_report.docx
+++ b/Group4_report.docx
@@ -695,29 +695,7 @@
                           <w:szCs w:val="28"/>
                           <w:lang w:val="en-US"/>
                         </w:rPr>
-                        <w:t>Sep</w:t>
-                      </w:r>
-                      <w:r>
-                        <w:rPr>
-                          <w:rFonts w:asciiTheme="majorHAnsi" w:hAnsiTheme="majorHAnsi" w:cstheme="majorHAnsi"/>
-                          <w:i/>
-                          <w:iCs/>
-                          <w:sz w:val="28"/>
-                          <w:szCs w:val="28"/>
-                          <w:lang w:val="en-US"/>
-                        </w:rPr>
-                        <w:t xml:space="preserve"> </w:t>
-                      </w:r>
-                      <w:r>
-                        <w:rPr>
-                          <w:rFonts w:asciiTheme="majorHAnsi" w:hAnsiTheme="majorHAnsi" w:cstheme="majorHAnsi"/>
-                          <w:i/>
-                          <w:iCs/>
-                          <w:sz w:val="28"/>
-                          <w:szCs w:val="28"/>
-                          <w:lang w:val="en-US"/>
-                        </w:rPr>
-                        <w:t>4</w:t>
+                        <w:t>Sep 4</w:t>
                       </w:r>
                       <w:r>
                         <w:rPr>
@@ -2133,7 +2111,11 @@
           <w:tcPr>
             <w:tcW w:w="1984" w:type="dxa"/>
           </w:tcPr>
-          <w:p/>
+          <w:p>
+            <w:r>
+              <w:t>80%</w:t>
+            </w:r>
+          </w:p>
         </w:tc>
       </w:tr>
       <w:tr>
@@ -2172,6 +2154,288 @@
                 <w:lang w:val="en-US"/>
               </w:rPr>
               <w:t>Create class Admin and class Order</w:t>
+            </w:r>
+          </w:p>
+        </w:tc>
+        <w:tc>
+          <w:tcPr>
+            <w:tcW w:w="1984" w:type="dxa"/>
+          </w:tcPr>
+          <w:p>
+            <w:r>
+              <w:t>80%</w:t>
+            </w:r>
+          </w:p>
+        </w:tc>
+      </w:tr>
+      <w:tr>
+        <w:trPr>
+          <w:trHeight w:val="567"/>
+        </w:trPr>
+        <w:tc>
+          <w:tcPr>
+            <w:tcW w:w="3450" w:type="dxa"/>
+            <w:vAlign w:val="center"/>
+          </w:tcPr>
+          <w:p>
+            <w:pPr>
+              <w:pStyle w:val="ListParagraph"/>
+              <w:numPr>
+                <w:ilvl w:val="0"/>
+                <w:numId w:val="4"/>
+              </w:numPr>
+            </w:pPr>
+            <w:r>
+              <w:t xml:space="preserve">Trinh Viet </w:t>
+            </w:r>
+            <w:proofErr w:type="spellStart"/>
+            <w:r>
+              <w:t>Quy</w:t>
+            </w:r>
+            <w:proofErr w:type="spellEnd"/>
+          </w:p>
+        </w:tc>
+        <w:tc>
+          <w:tcPr>
+            <w:tcW w:w="5447" w:type="dxa"/>
+            <w:vAlign w:val="center"/>
+          </w:tcPr>
+          <w:p>
+            <w:r>
+              <w:rPr>
+                <w:rFonts w:asciiTheme="majorHAnsi" w:hAnsiTheme="majorHAnsi" w:cstheme="majorHAnsi"/>
+                <w:sz w:val="24"/>
+                <w:szCs w:val="24"/>
+                <w:lang w:val="en-US"/>
+              </w:rPr>
+              <w:t>Create class Product and Category</w:t>
+            </w:r>
+          </w:p>
+        </w:tc>
+        <w:tc>
+          <w:tcPr>
+            <w:tcW w:w="1984" w:type="dxa"/>
+          </w:tcPr>
+          <w:p>
+            <w:r>
+              <w:t>80%</w:t>
+            </w:r>
+          </w:p>
+        </w:tc>
+      </w:tr>
+      <w:tr>
+        <w:trPr>
+          <w:trHeight w:val="567"/>
+        </w:trPr>
+        <w:tc>
+          <w:tcPr>
+            <w:tcW w:w="3450" w:type="dxa"/>
+            <w:vAlign w:val="center"/>
+          </w:tcPr>
+          <w:p>
+            <w:pPr>
+              <w:pStyle w:val="ListParagraph"/>
+              <w:numPr>
+                <w:ilvl w:val="0"/>
+                <w:numId w:val="4"/>
+              </w:numPr>
+            </w:pPr>
+            <w:r>
+              <w:t xml:space="preserve">Tran </w:t>
+            </w:r>
+            <w:proofErr w:type="spellStart"/>
+            <w:r>
+              <w:t>Duy</w:t>
+            </w:r>
+            <w:proofErr w:type="spellEnd"/>
+            <w:r>
+              <w:t xml:space="preserve"> </w:t>
+            </w:r>
+            <w:proofErr w:type="spellStart"/>
+            <w:r>
+              <w:t>Phong</w:t>
+            </w:r>
+            <w:proofErr w:type="spellEnd"/>
+          </w:p>
+        </w:tc>
+        <w:tc>
+          <w:tcPr>
+            <w:tcW w:w="5447" w:type="dxa"/>
+            <w:vAlign w:val="center"/>
+          </w:tcPr>
+          <w:p>
+            <w:r>
+              <w:rPr>
+                <w:rFonts w:asciiTheme="majorHAnsi" w:hAnsiTheme="majorHAnsi" w:cstheme="majorHAnsi"/>
+                <w:sz w:val="24"/>
+                <w:szCs w:val="24"/>
+                <w:lang w:val="en-US"/>
+              </w:rPr>
+              <w:t>Create class Customer and Member</w:t>
+            </w:r>
+          </w:p>
+        </w:tc>
+        <w:tc>
+          <w:tcPr>
+            <w:tcW w:w="1984" w:type="dxa"/>
+          </w:tcPr>
+          <w:p>
+            <w:r>
+              <w:t>80%</w:t>
+            </w:r>
+          </w:p>
+        </w:tc>
+      </w:tr>
+    </w:tbl>
+    <w:p>
+      <w:pPr>
+        <w:pStyle w:val="ListParagraph"/>
+        <w:spacing w:before="100" w:beforeAutospacing="1" w:after="100" w:afterAutospacing="1" w:line="276" w:lineRule="auto"/>
+        <w:ind w:left="1080"/>
+        <w:jc w:val="both"/>
+        <w:rPr>
+          <w:rFonts w:asciiTheme="majorHAnsi" w:hAnsiTheme="majorHAnsi" w:cstheme="majorHAnsi"/>
+          <w:b/>
+          <w:bCs/>
+          <w:sz w:val="24"/>
+          <w:szCs w:val="24"/>
+          <w:lang w:val="en-US"/>
+        </w:rPr>
+      </w:pPr>
+    </w:p>
+    <w:p>
+      <w:pPr>
+        <w:pStyle w:val="ListParagraph"/>
+        <w:numPr>
+          <w:ilvl w:val="0"/>
+          <w:numId w:val="3"/>
+        </w:numPr>
+        <w:spacing w:before="100" w:beforeAutospacing="1" w:after="100" w:afterAutospacing="1" w:line="276" w:lineRule="auto"/>
+        <w:jc w:val="both"/>
+        <w:rPr>
+          <w:rFonts w:asciiTheme="majorHAnsi" w:hAnsiTheme="majorHAnsi" w:cstheme="majorHAnsi"/>
+          <w:b/>
+          <w:bCs/>
+          <w:sz w:val="24"/>
+          <w:szCs w:val="24"/>
+          <w:lang w:val="en-US"/>
+        </w:rPr>
+      </w:pPr>
+      <w:r>
+        <w:rPr>
+          <w:rFonts w:asciiTheme="majorHAnsi" w:hAnsiTheme="majorHAnsi" w:cstheme="majorHAnsi"/>
+          <w:b/>
+          <w:bCs/>
+          <w:sz w:val="24"/>
+          <w:szCs w:val="24"/>
+          <w:lang w:val="en-US"/>
+        </w:rPr>
+        <w:t>Week 2 (01/08/2022 – 08/08/2022)</w:t>
+      </w:r>
+    </w:p>
+    <w:tbl>
+      <w:tblPr>
+        <w:tblStyle w:val="TableGrid"/>
+        <w:tblW w:w="10881" w:type="dxa"/>
+        <w:tblInd w:w="-935" w:type="dxa"/>
+        <w:tblLook w:val="04A0" w:firstRow="1" w:lastRow="0" w:firstColumn="1" w:lastColumn="0" w:noHBand="0" w:noVBand="1"/>
+      </w:tblPr>
+      <w:tblGrid>
+        <w:gridCol w:w="3450"/>
+        <w:gridCol w:w="5447"/>
+        <w:gridCol w:w="1984"/>
+      </w:tblGrid>
+      <w:tr>
+        <w:trPr>
+          <w:trHeight w:val="268"/>
+        </w:trPr>
+        <w:tc>
+          <w:tcPr>
+            <w:tcW w:w="3450" w:type="dxa"/>
+            <w:shd w:val="clear" w:color="auto" w:fill="D9D9D9" w:themeFill="background1" w:themeFillShade="D9"/>
+          </w:tcPr>
+          <w:p>
+            <w:r>
+              <w:t>All Team Members</w:t>
+            </w:r>
+          </w:p>
+        </w:tc>
+        <w:tc>
+          <w:tcPr>
+            <w:tcW w:w="5447" w:type="dxa"/>
+            <w:shd w:val="clear" w:color="auto" w:fill="D9D9D9" w:themeFill="background1" w:themeFillShade="D9"/>
+          </w:tcPr>
+          <w:p>
+            <w:r>
+              <w:t>Role and Task Given</w:t>
+            </w:r>
+          </w:p>
+        </w:tc>
+        <w:tc>
+          <w:tcPr>
+            <w:tcW w:w="1984" w:type="dxa"/>
+            <w:shd w:val="clear" w:color="auto" w:fill="D9D9D9" w:themeFill="background1" w:themeFillShade="D9"/>
+          </w:tcPr>
+          <w:p>
+            <w:r>
+              <w:t>Individual Contribution (%)</w:t>
+            </w:r>
+          </w:p>
+        </w:tc>
+      </w:tr>
+      <w:tr>
+        <w:trPr>
+          <w:trHeight w:val="567"/>
+        </w:trPr>
+        <w:tc>
+          <w:tcPr>
+            <w:tcW w:w="3450" w:type="dxa"/>
+            <w:vAlign w:val="center"/>
+          </w:tcPr>
+          <w:p>
+            <w:pPr>
+              <w:pStyle w:val="ListParagraph"/>
+              <w:numPr>
+                <w:ilvl w:val="0"/>
+                <w:numId w:val="5"/>
+              </w:numPr>
+            </w:pPr>
+            <w:r>
+              <w:t xml:space="preserve">Nguyen </w:t>
+            </w:r>
+            <w:proofErr w:type="spellStart"/>
+            <w:r>
+              <w:t>Thi</w:t>
+            </w:r>
+            <w:proofErr w:type="spellEnd"/>
+            <w:r>
+              <w:t xml:space="preserve"> Ha Giang</w:t>
+            </w:r>
+          </w:p>
+        </w:tc>
+        <w:tc>
+          <w:tcPr>
+            <w:tcW w:w="5447" w:type="dxa"/>
+            <w:vAlign w:val="center"/>
+          </w:tcPr>
+          <w:p>
+            <w:r>
+              <w:rPr>
+                <w:rFonts w:asciiTheme="majorHAnsi" w:hAnsiTheme="majorHAnsi" w:cstheme="majorHAnsi"/>
+                <w:sz w:val="24"/>
+                <w:szCs w:val="24"/>
+                <w:lang w:val="en-US"/>
+              </w:rPr>
+              <w:t>Add products to cart</w:t>
+            </w:r>
+            <w:r>
+              <w:rPr>
+                <w:rFonts w:asciiTheme="majorHAnsi" w:hAnsiTheme="majorHAnsi" w:cstheme="majorHAnsi"/>
+                <w:sz w:val="24"/>
+                <w:szCs w:val="24"/>
+                <w:lang w:val="en-US"/>
+              </w:rPr>
+              <w:t xml:space="preserve"> (User)</w:t>
             </w:r>
           </w:p>
         </w:tc>
@@ -2196,17 +2460,12 @@
               <w:pStyle w:val="ListParagraph"/>
               <w:numPr>
                 <w:ilvl w:val="0"/>
-                <w:numId w:val="4"/>
+                <w:numId w:val="5"/>
               </w:numPr>
             </w:pPr>
             <w:r>
-              <w:t xml:space="preserve">Trinh Viet </w:t>
-            </w:r>
-            <w:proofErr w:type="spellStart"/>
-            <w:r>
-              <w:t>Quy</w:t>
-            </w:r>
-            <w:proofErr w:type="spellEnd"/>
+              <w:t>Nguyen Tuan Thang</w:t>
+            </w:r>
           </w:p>
         </w:tc>
         <w:tc>
@@ -2215,6 +2474,11 @@
             <w:vAlign w:val="center"/>
           </w:tcPr>
           <w:p>
+            <w:pPr>
+              <w:rPr>
+                <w:u w:val="single"/>
+              </w:rPr>
+            </w:pPr>
             <w:r>
               <w:rPr>
                 <w:rFonts w:asciiTheme="majorHAnsi" w:hAnsiTheme="majorHAnsi" w:cstheme="majorHAnsi"/>
@@ -2222,7 +2486,16 @@
                 <w:szCs w:val="24"/>
                 <w:lang w:val="en-US"/>
               </w:rPr>
-              <w:t>Create class Product and Category</w:t>
+              <w:t>Register + Login + Logout</w:t>
+            </w:r>
+            <w:r>
+              <w:rPr>
+                <w:rFonts w:asciiTheme="majorHAnsi" w:hAnsiTheme="majorHAnsi" w:cstheme="majorHAnsi"/>
+                <w:sz w:val="24"/>
+                <w:szCs w:val="24"/>
+                <w:lang w:val="en-US"/>
+              </w:rPr>
+              <w:t xml:space="preserve"> (User)</w:t>
             </w:r>
           </w:p>
         </w:tc>
@@ -2247,23 +2520,15 @@
               <w:pStyle w:val="ListParagraph"/>
               <w:numPr>
                 <w:ilvl w:val="0"/>
-                <w:numId w:val="4"/>
+                <w:numId w:val="5"/>
               </w:numPr>
             </w:pPr>
             <w:r>
-              <w:t xml:space="preserve">Tran </w:t>
+              <w:t xml:space="preserve">Trinh Viet </w:t>
             </w:r>
             <w:proofErr w:type="spellStart"/>
             <w:r>
-              <w:t>Duy</w:t>
-            </w:r>
-            <w:proofErr w:type="spellEnd"/>
-            <w:r>
-              <w:t xml:space="preserve"> </w:t>
-            </w:r>
-            <w:proofErr w:type="spellStart"/>
-            <w:r>
-              <w:t>Phong</w:t>
+              <w:t>Quy</w:t>
             </w:r>
             <w:proofErr w:type="spellEnd"/>
           </w:p>
@@ -2281,7 +2546,84 @@
                 <w:szCs w:val="24"/>
                 <w:lang w:val="en-US"/>
               </w:rPr>
-              <w:t>Create class Customer and Member</w:t>
+              <w:t>Edit + Delete</w:t>
+            </w:r>
+            <w:r>
+              <w:rPr>
+                <w:rFonts w:asciiTheme="majorHAnsi" w:hAnsiTheme="majorHAnsi" w:cstheme="majorHAnsi"/>
+                <w:sz w:val="24"/>
+                <w:szCs w:val="24"/>
+                <w:lang w:val="en-US"/>
+              </w:rPr>
+              <w:t xml:space="preserve"> (User)</w:t>
+            </w:r>
+          </w:p>
+        </w:tc>
+        <w:tc>
+          <w:tcPr>
+            <w:tcW w:w="1984" w:type="dxa"/>
+          </w:tcPr>
+          <w:p/>
+        </w:tc>
+      </w:tr>
+      <w:tr>
+        <w:trPr>
+          <w:trHeight w:val="567"/>
+        </w:trPr>
+        <w:tc>
+          <w:tcPr>
+            <w:tcW w:w="3450" w:type="dxa"/>
+            <w:vAlign w:val="center"/>
+          </w:tcPr>
+          <w:p>
+            <w:pPr>
+              <w:pStyle w:val="ListParagraph"/>
+              <w:numPr>
+                <w:ilvl w:val="0"/>
+                <w:numId w:val="5"/>
+              </w:numPr>
+            </w:pPr>
+            <w:r>
+              <w:t xml:space="preserve">Tran </w:t>
+            </w:r>
+            <w:proofErr w:type="spellStart"/>
+            <w:r>
+              <w:t>Duy</w:t>
+            </w:r>
+            <w:proofErr w:type="spellEnd"/>
+            <w:r>
+              <w:t xml:space="preserve"> </w:t>
+            </w:r>
+            <w:proofErr w:type="spellStart"/>
+            <w:r>
+              <w:t>Phong</w:t>
+            </w:r>
+            <w:proofErr w:type="spellEnd"/>
+          </w:p>
+        </w:tc>
+        <w:tc>
+          <w:tcPr>
+            <w:tcW w:w="5447" w:type="dxa"/>
+            <w:vAlign w:val="center"/>
+          </w:tcPr>
+          <w:p>
+            <w:r>
+              <w:rPr>
+                <w:rFonts w:asciiTheme="majorHAnsi" w:hAnsiTheme="majorHAnsi" w:cstheme="majorHAnsi"/>
+                <w:sz w:val="24"/>
+                <w:szCs w:val="24"/>
+                <w:lang w:val="en-US"/>
+              </w:rPr>
+              <w:t>CRUD Products</w:t>
+            </w:r>
+            <w:r>
+              <w:rPr>
+                <w:rFonts w:asciiTheme="majorHAnsi" w:hAnsiTheme="majorHAnsi" w:cstheme="majorHAnsi"/>
+                <w:sz w:val="24"/>
+                <w:szCs w:val="24"/>
+                <w:lang w:val="en-US"/>
+              </w:rPr>
+              <w:t xml:space="preserve"> (Admin)</w:t>
             </w:r>
           </w:p>
         </w:tc>
@@ -2295,6 +2637,18 @@
     </w:tbl>
     <w:p>
       <w:pPr>
+        <w:rPr>
+          <w:rFonts w:asciiTheme="majorHAnsi" w:hAnsiTheme="majorHAnsi" w:cstheme="majorHAnsi"/>
+          <w:b/>
+          <w:bCs/>
+          <w:sz w:val="24"/>
+          <w:szCs w:val="24"/>
+          <w:lang w:val="en-US"/>
+        </w:rPr>
+      </w:pPr>
+    </w:p>
+    <w:p>
+      <w:pPr>
         <w:pStyle w:val="ListParagraph"/>
         <w:spacing w:before="100" w:beforeAutospacing="1" w:after="100" w:afterAutospacing="1" w:line="276" w:lineRule="auto"/>
         <w:ind w:left="1080"/>
@@ -2336,21 +2690,8 @@
           <w:szCs w:val="24"/>
           <w:lang w:val="en-US"/>
         </w:rPr>
-        <w:t>Week 2 (01/08/2022 – 08/08/2022)</w:t>
-      </w:r>
-    </w:p>
-    <w:p>
-      <w:pPr>
-        <w:pStyle w:val="ListParagraph"/>
-        <w:rPr>
-          <w:rFonts w:asciiTheme="majorHAnsi" w:hAnsiTheme="majorHAnsi" w:cstheme="majorHAnsi"/>
-          <w:b/>
-          <w:bCs/>
-          <w:sz w:val="24"/>
-          <w:szCs w:val="24"/>
-          <w:lang w:val="en-US"/>
-        </w:rPr>
-      </w:pPr>
+        <w:t>Week 3 (08/08/2022 – 15/08/2022)</w:t>
+      </w:r>
     </w:p>
     <w:p>
       <w:pPr>
@@ -2395,8 +2736,21 @@
           <w:szCs w:val="24"/>
           <w:lang w:val="en-US"/>
         </w:rPr>
-        <w:t>Week 3 (08/08/2022 – 15/08/2022)</w:t>
-      </w:r>
+        <w:t>Week 4 (15/08/2022 – 22/08/2022)</w:t>
+      </w:r>
+    </w:p>
+    <w:p>
+      <w:pPr>
+        <w:pStyle w:val="ListParagraph"/>
+        <w:rPr>
+          <w:rFonts w:asciiTheme="majorHAnsi" w:hAnsiTheme="majorHAnsi" w:cstheme="majorHAnsi"/>
+          <w:b/>
+          <w:bCs/>
+          <w:sz w:val="24"/>
+          <w:szCs w:val="24"/>
+          <w:lang w:val="en-US"/>
+        </w:rPr>
+      </w:pPr>
     </w:p>
     <w:p>
       <w:pPr>
@@ -2441,21 +2795,8 @@
           <w:szCs w:val="24"/>
           <w:lang w:val="en-US"/>
         </w:rPr>
-        <w:t>Week 4 (15/08/2022 – 22/08/2022)</w:t>
-      </w:r>
-    </w:p>
-    <w:p>
-      <w:pPr>
-        <w:pStyle w:val="ListParagraph"/>
-        <w:rPr>
-          <w:rFonts w:asciiTheme="majorHAnsi" w:hAnsiTheme="majorHAnsi" w:cstheme="majorHAnsi"/>
-          <w:b/>
-          <w:bCs/>
-          <w:sz w:val="24"/>
-          <w:szCs w:val="24"/>
-          <w:lang w:val="en-US"/>
-        </w:rPr>
-      </w:pPr>
+        <w:t>Week 5 (22/08/2022 – 29/08/2022)</w:t>
+      </w:r>
     </w:p>
     <w:p>
       <w:pPr>
@@ -2500,52 +2841,7 @@
           <w:szCs w:val="24"/>
           <w:lang w:val="en-US"/>
         </w:rPr>
-        <w:t>Week 5 (22/08/2022 – 29/08/2022)</w:t>
-      </w:r>
-    </w:p>
-    <w:p>
-      <w:pPr>
-        <w:pStyle w:val="ListParagraph"/>
-        <w:spacing w:before="100" w:beforeAutospacing="1" w:after="100" w:afterAutospacing="1" w:line="276" w:lineRule="auto"/>
-        <w:ind w:left="1080"/>
-        <w:jc w:val="both"/>
-        <w:rPr>
-          <w:rFonts w:asciiTheme="majorHAnsi" w:hAnsiTheme="majorHAnsi" w:cstheme="majorHAnsi"/>
-          <w:b/>
-          <w:bCs/>
-          <w:sz w:val="24"/>
-          <w:szCs w:val="24"/>
-          <w:lang w:val="en-US"/>
-        </w:rPr>
-      </w:pPr>
-    </w:p>
-    <w:p>
-      <w:pPr>
-        <w:pStyle w:val="ListParagraph"/>
-        <w:numPr>
-          <w:ilvl w:val="0"/>
-          <w:numId w:val="3"/>
-        </w:numPr>
-        <w:spacing w:before="100" w:beforeAutospacing="1" w:after="100" w:afterAutospacing="1" w:line="276" w:lineRule="auto"/>
-        <w:jc w:val="both"/>
-        <w:rPr>
-          <w:rFonts w:asciiTheme="majorHAnsi" w:hAnsiTheme="majorHAnsi" w:cstheme="majorHAnsi"/>
-          <w:b/>
-          <w:bCs/>
-          <w:sz w:val="24"/>
-          <w:szCs w:val="24"/>
-          <w:lang w:val="en-US"/>
-        </w:rPr>
-      </w:pPr>
-      <w:r>
-        <w:rPr>
-          <w:rFonts w:asciiTheme="majorHAnsi" w:hAnsiTheme="majorHAnsi" w:cstheme="majorHAnsi"/>
-          <w:b/>
-          <w:bCs/>
-          <w:sz w:val="24"/>
-          <w:szCs w:val="24"/>
-          <w:lang w:val="en-US"/>
-        </w:rPr>
+        <w:lastRenderedPageBreak/>
         <w:t>Week 6 (29/08/2022 – 04/09/2022)</w:t>
       </w:r>
     </w:p>
@@ -3009,6 +3305,95 @@
     </w:lvl>
   </w:abstractNum>
   <w:abstractNum w:abstractNumId="2" w15:restartNumberingAfterBreak="0">
+    <w:nsid w:val="52CC2884"/>
+    <w:multiLevelType w:val="hybridMultilevel"/>
+    <w:tmpl w:val="BDE22F44"/>
+    <w:lvl w:ilvl="0" w:tplc="FFFFFFFF">
+      <w:start w:val="1"/>
+      <w:numFmt w:val="decimal"/>
+      <w:lvlText w:val="%1."/>
+      <w:lvlJc w:val="left"/>
+      <w:pPr>
+        <w:ind w:left="720" w:hanging="360"/>
+      </w:pPr>
+      <w:rPr>
+        <w:rFonts w:hint="default"/>
+      </w:rPr>
+    </w:lvl>
+    <w:lvl w:ilvl="1" w:tplc="FFFFFFFF" w:tentative="1">
+      <w:start w:val="1"/>
+      <w:numFmt w:val="lowerLetter"/>
+      <w:lvlText w:val="%2."/>
+      <w:lvlJc w:val="left"/>
+      <w:pPr>
+        <w:ind w:left="1440" w:hanging="360"/>
+      </w:pPr>
+    </w:lvl>
+    <w:lvl w:ilvl="2" w:tplc="FFFFFFFF" w:tentative="1">
+      <w:start w:val="1"/>
+      <w:numFmt w:val="lowerRoman"/>
+      <w:lvlText w:val="%3."/>
+      <w:lvlJc w:val="right"/>
+      <w:pPr>
+        <w:ind w:left="2160" w:hanging="180"/>
+      </w:pPr>
+    </w:lvl>
+    <w:lvl w:ilvl="3" w:tplc="FFFFFFFF" w:tentative="1">
+      <w:start w:val="1"/>
+      <w:numFmt w:val="decimal"/>
+      <w:lvlText w:val="%4."/>
+      <w:lvlJc w:val="left"/>
+      <w:pPr>
+        <w:ind w:left="2880" w:hanging="360"/>
+      </w:pPr>
+    </w:lvl>
+    <w:lvl w:ilvl="4" w:tplc="FFFFFFFF" w:tentative="1">
+      <w:start w:val="1"/>
+      <w:numFmt w:val="lowerLetter"/>
+      <w:lvlText w:val="%5."/>
+      <w:lvlJc w:val="left"/>
+      <w:pPr>
+        <w:ind w:left="3600" w:hanging="360"/>
+      </w:pPr>
+    </w:lvl>
+    <w:lvl w:ilvl="5" w:tplc="FFFFFFFF" w:tentative="1">
+      <w:start w:val="1"/>
+      <w:numFmt w:val="lowerRoman"/>
+      <w:lvlText w:val="%6."/>
+      <w:lvlJc w:val="right"/>
+      <w:pPr>
+        <w:ind w:left="4320" w:hanging="180"/>
+      </w:pPr>
+    </w:lvl>
+    <w:lvl w:ilvl="6" w:tplc="FFFFFFFF" w:tentative="1">
+      <w:start w:val="1"/>
+      <w:numFmt w:val="decimal"/>
+      <w:lvlText w:val="%7."/>
+      <w:lvlJc w:val="left"/>
+      <w:pPr>
+        <w:ind w:left="5040" w:hanging="360"/>
+      </w:pPr>
+    </w:lvl>
+    <w:lvl w:ilvl="7" w:tplc="FFFFFFFF" w:tentative="1">
+      <w:start w:val="1"/>
+      <w:numFmt w:val="lowerLetter"/>
+      <w:lvlText w:val="%8."/>
+      <w:lvlJc w:val="left"/>
+      <w:pPr>
+        <w:ind w:left="5760" w:hanging="360"/>
+      </w:pPr>
+    </w:lvl>
+    <w:lvl w:ilvl="8" w:tplc="FFFFFFFF" w:tentative="1">
+      <w:start w:val="1"/>
+      <w:numFmt w:val="lowerRoman"/>
+      <w:lvlText w:val="%9."/>
+      <w:lvlJc w:val="right"/>
+      <w:pPr>
+        <w:ind w:left="6480" w:hanging="180"/>
+      </w:pPr>
+    </w:lvl>
+  </w:abstractNum>
+  <w:abstractNum w:abstractNumId="3" w15:restartNumberingAfterBreak="0">
     <w:nsid w:val="64525779"/>
     <w:multiLevelType w:val="hybridMultilevel"/>
     <w:tmpl w:val="BDE22F44"/>
@@ -3097,7 +3482,7 @@
       </w:pPr>
     </w:lvl>
   </w:abstractNum>
-  <w:abstractNum w:abstractNumId="3" w15:restartNumberingAfterBreak="0">
+  <w:abstractNum w:abstractNumId="4" w15:restartNumberingAfterBreak="0">
     <w:nsid w:val="7E54339F"/>
     <w:multiLevelType w:val="hybridMultilevel"/>
     <w:tmpl w:val="A228700E"/>
@@ -3214,12 +3599,15 @@
     <w:abstractNumId w:val="1"/>
   </w:num>
   <w:num w:numId="2" w16cid:durableId="1596522547">
-    <w:abstractNumId w:val="3"/>
+    <w:abstractNumId w:val="4"/>
   </w:num>
   <w:num w:numId="3" w16cid:durableId="331879848">
     <w:abstractNumId w:val="0"/>
   </w:num>
   <w:num w:numId="4" w16cid:durableId="574164372">
+    <w:abstractNumId w:val="3"/>
+  </w:num>
+  <w:num w:numId="5" w16cid:durableId="468011054">
     <w:abstractNumId w:val="2"/>
   </w:num>
 </w:numbering>
@@ -3801,6 +4189,18 @@
       </w:tblBorders>
     </w:tblPr>
   </w:style>
+  <w:style w:type="character" w:styleId="FollowedHyperlink">
+    <w:name w:val="FollowedHyperlink"/>
+    <w:basedOn w:val="DefaultParagraphFont"/>
+    <w:uiPriority w:val="99"/>
+    <w:semiHidden/>
+    <w:unhideWhenUsed/>
+    <w:rsid w:val="00E16CED"/>
+    <w:rPr>
+      <w:color w:val="954F72" w:themeColor="followedHyperlink"/>
+      <w:u w:val="single"/>
+    </w:rPr>
+  </w:style>
 </w:styles>
 </file>
 

</xml_diff>